<commit_message>
template for displaying text
</commit_message>
<xml_diff>
--- a/material/Haptics Showroom.docx
+++ b/material/Haptics Showroom.docx
@@ -4,11 +4,21 @@
   <w:body>
     <w:p>
       <w:pPr>
-        <w:pStyle w:val="Heading1"/>
-        <w:jc w:val="center"/>
         <w:rPr>
-          <w:sz w:val="96"/>
+          <w:b/>
         </w:rPr>
+      </w:pPr>
+    </w:p>
+    <w:p>
+      <w:pPr>
+        <w:rPr>
+          <w:b/>
+        </w:rPr>
+      </w:pPr>
+    </w:p>
+    <w:p>
+      <w:pPr>
+        <w:ind w:firstLine="708"/>
       </w:pPr>
       <w:r>
         <w:rPr>
@@ -18,18 +28,18 @@
         <mc:AlternateContent>
           <mc:Choice Requires="wps">
             <w:drawing>
-              <wp:anchor distT="0" distB="0" distL="114300" distR="114300" simplePos="0" relativeHeight="251659264" behindDoc="0" locked="0" layoutInCell="1" allowOverlap="1" wp14:anchorId="2BEFE85F" wp14:editId="2DB25D1E">
+              <wp:anchor distT="0" distB="0" distL="114300" distR="114300" simplePos="0" relativeHeight="251661312" behindDoc="0" locked="0" layoutInCell="1" allowOverlap="1" wp14:anchorId="58993D77" wp14:editId="09D7ED34">
                 <wp:simplePos x="0" y="0"/>
                 <wp:positionH relativeFrom="column">
-                  <wp:posOffset>67460</wp:posOffset>
+                  <wp:posOffset>40640</wp:posOffset>
                 </wp:positionH>
                 <wp:positionV relativeFrom="paragraph">
-                  <wp:posOffset>93888</wp:posOffset>
+                  <wp:posOffset>116840</wp:posOffset>
                 </wp:positionV>
-                <wp:extent cx="5623825" cy="1152250"/>
+                <wp:extent cx="5623560" cy="1151890"/>
                 <wp:effectExtent l="0" t="0" r="15240" b="10160"/>
                 <wp:wrapNone/>
-                <wp:docPr id="1" name="Rectangle 1"/>
+                <wp:docPr id="2" name="Rectangle 2"/>
                 <wp:cNvGraphicFramePr/>
                 <a:graphic xmlns:a="http://schemas.openxmlformats.org/drawingml/2006/main">
                   <a:graphicData uri="http://schemas.microsoft.com/office/word/2010/wordprocessingShape">
@@ -38,7 +48,7 @@
                       <wps:spPr>
                         <a:xfrm>
                           <a:off x="0" y="0"/>
-                          <a:ext cx="5623825" cy="1152250"/>
+                          <a:ext cx="5623560" cy="1151890"/>
                         </a:xfrm>
                         <a:prstGeom prst="rect">
                           <a:avLst/>
@@ -61,6 +71,31 @@
                           <a:schemeClr val="lt1"/>
                         </a:fontRef>
                       </wps:style>
+                      <wps:txbx>
+                        <w:txbxContent>
+                          <w:p>
+                            <w:pPr>
+                              <w:pStyle w:val="Heading1"/>
+                              <w:spacing w:before="240"/>
+                              <w:jc w:val="center"/>
+                              <w:rPr>
+                                <w:sz w:val="96"/>
+                              </w:rPr>
+                            </w:pPr>
+                            <w:r>
+                              <w:rPr>
+                                <w:sz w:val="96"/>
+                              </w:rPr>
+                              <w:t>Haptics Showroom</w:t>
+                            </w:r>
+                          </w:p>
+                          <w:p>
+                            <w:pPr>
+                              <w:jc w:val="center"/>
+                            </w:pPr>
+                          </w:p>
+                        </w:txbxContent>
+                      </wps:txbx>
                       <wps:bodyPr rot="0" spcFirstLastPara="0" vertOverflow="overflow" horzOverflow="overflow" vert="horz" wrap="square" lIns="91440" tIns="45720" rIns="91440" bIns="45720" numCol="1" spcCol="0" rtlCol="0" fromWordArt="0" anchor="ctr" anchorCtr="0" forceAA="0" compatLnSpc="1">
                         <a:prstTxWarp prst="textNoShape">
                           <a:avLst/>
@@ -81,23 +116,173 @@
           </mc:Choice>
           <mc:Fallback>
             <w:pict>
-              <v:rect id="Rectangle 1" o:spid="_x0000_s1026" style="position:absolute;margin-left:5.3pt;margin-top:7.4pt;width:442.8pt;height:90.75pt;z-index:251659264;visibility:visible;mso-wrap-style:square;mso-width-percent:0;mso-height-percent:0;mso-wrap-distance-left:9pt;mso-wrap-distance-top:0;mso-wrap-distance-right:9pt;mso-wrap-distance-bottom:0;mso-position-horizontal:absolute;mso-position-horizontal-relative:text;mso-position-vertical:absolute;mso-position-vertical-relative:text;mso-width-percent:0;mso-height-percent:0;mso-width-relative:margin;mso-height-relative:margin;v-text-anchor:middle" o:gfxdata="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" filled="f" strokecolor="#243f60 [1604]" strokeweight="2pt"/>
+              <v:rect id="Rectangle 2" o:spid="_x0000_s1026" style="position:absolute;left:0;text-align:left;margin-left:3.2pt;margin-top:9.2pt;width:442.8pt;height:90.7pt;z-index:251661312;visibility:visible;mso-wrap-style:square;mso-width-percent:0;mso-height-percent:0;mso-wrap-distance-left:9pt;mso-wrap-distance-top:0;mso-wrap-distance-right:9pt;mso-wrap-distance-bottom:0;mso-position-horizontal:absolute;mso-position-horizontal-relative:text;mso-position-vertical:absolute;mso-position-vertical-relative:text;mso-width-percent:0;mso-height-percent:0;mso-width-relative:margin;mso-height-relative:margin;v-text-anchor:middle" o:gfxdata="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" filled="f" strokecolor="#243f60 [1604]" strokeweight="2pt">
+                <v:textbox>
+                  <w:txbxContent>
+                    <w:p>
+                      <w:pPr>
+                        <w:pStyle w:val="Heading1"/>
+                        <w:spacing w:before="240"/>
+                        <w:jc w:val="center"/>
+                        <w:rPr>
+                          <w:sz w:val="96"/>
+                        </w:rPr>
+                      </w:pPr>
+                      <w:r>
+                        <w:rPr>
+                          <w:sz w:val="96"/>
+                        </w:rPr>
+                        <w:t>Haptics Showroom</w:t>
+                      </w:r>
+                    </w:p>
+                    <w:p>
+                      <w:pPr>
+                        <w:jc w:val="center"/>
+                      </w:pPr>
+                    </w:p>
+                  </w:txbxContent>
+                </v:textbox>
+              </v:rect>
             </w:pict>
           </mc:Fallback>
         </mc:AlternateContent>
       </w:r>
-      <w:r>
-        <w:rPr>
-          <w:sz w:val="96"/>
-        </w:rPr>
-        <w:t>Haptics Showroom</w:t>
-      </w:r>
     </w:p>
     <w:p/>
     <w:p/>
+    <w:p/>
     <w:p>
-      <w:bookmarkStart w:id="0" w:name="_GoBack"/>
-      <w:bookmarkEnd w:id="0"/>
+      <w:r>
+        <w:rPr>
+          <w:noProof/>
+          <w:lang w:eastAsia="de-DE"/>
+        </w:rPr>
+        <mc:AlternateContent>
+          <mc:Choice Requires="wps">
+            <w:drawing>
+              <wp:anchor distT="0" distB="0" distL="114300" distR="114300" simplePos="0" relativeHeight="251663360" behindDoc="0" locked="0" layoutInCell="1" allowOverlap="1" wp14:anchorId="3669AAFE" wp14:editId="0ED19C3B">
+                <wp:simplePos x="0" y="0"/>
+                <wp:positionH relativeFrom="column">
+                  <wp:posOffset>37465</wp:posOffset>
+                </wp:positionH>
+                <wp:positionV relativeFrom="paragraph">
+                  <wp:posOffset>494665</wp:posOffset>
+                </wp:positionV>
+                <wp:extent cx="5623560" cy="1151890"/>
+                <wp:effectExtent l="0" t="0" r="15240" b="10160"/>
+                <wp:wrapNone/>
+                <wp:docPr id="4" name="Rectangle 4"/>
+                <wp:cNvGraphicFramePr/>
+                <a:graphic xmlns:a="http://schemas.openxmlformats.org/drawingml/2006/main">
+                  <a:graphicData uri="http://schemas.microsoft.com/office/word/2010/wordprocessingShape">
+                    <wps:wsp>
+                      <wps:cNvSpPr/>
+                      <wps:spPr>
+                        <a:xfrm>
+                          <a:off x="0" y="0"/>
+                          <a:ext cx="5623560" cy="1151890"/>
+                        </a:xfrm>
+                        <a:prstGeom prst="rect">
+                          <a:avLst/>
+                        </a:prstGeom>
+                        <a:noFill/>
+                      </wps:spPr>
+                      <wps:style>
+                        <a:lnRef idx="2">
+                          <a:schemeClr val="accent1">
+                            <a:shade val="50000"/>
+                          </a:schemeClr>
+                        </a:lnRef>
+                        <a:fillRef idx="1">
+                          <a:schemeClr val="accent1"/>
+                        </a:fillRef>
+                        <a:effectRef idx="0">
+                          <a:schemeClr val="accent1"/>
+                        </a:effectRef>
+                        <a:fontRef idx="minor">
+                          <a:schemeClr val="lt1"/>
+                        </a:fontRef>
+                      </wps:style>
+                      <wps:txbx>
+                        <w:txbxContent>
+                          <w:p>
+                            <w:pPr>
+                              <w:pStyle w:val="Heading1"/>
+                              <w:spacing w:before="240"/>
+                              <w:jc w:val="center"/>
+                              <w:rPr>
+                                <w:sz w:val="96"/>
+                              </w:rPr>
+                            </w:pPr>
+                            <w:bookmarkStart w:id="0" w:name="_GoBack"/>
+                            <w:r>
+                              <w:rPr>
+                                <w:sz w:val="96"/>
+                              </w:rPr>
+                              <w:t>Haptics Showroom</w:t>
+                            </w:r>
+                          </w:p>
+                          <w:bookmarkEnd w:id="0"/>
+                          <w:p>
+                            <w:pPr>
+                              <w:jc w:val="center"/>
+                            </w:pPr>
+                          </w:p>
+                        </w:txbxContent>
+                      </wps:txbx>
+                      <wps:bodyPr rot="0" spcFirstLastPara="0" vertOverflow="overflow" horzOverflow="overflow" vert="horz" wrap="square" lIns="91440" tIns="45720" rIns="91440" bIns="45720" numCol="1" spcCol="0" rtlCol="0" fromWordArt="0" anchor="ctr" anchorCtr="0" forceAA="0" compatLnSpc="1">
+                        <a:prstTxWarp prst="textNoShape">
+                          <a:avLst/>
+                        </a:prstTxWarp>
+                        <a:noAutofit/>
+                      </wps:bodyPr>
+                    </wps:wsp>
+                  </a:graphicData>
+                </a:graphic>
+                <wp14:sizeRelH relativeFrom="margin">
+                  <wp14:pctWidth>0</wp14:pctWidth>
+                </wp14:sizeRelH>
+                <wp14:sizeRelV relativeFrom="margin">
+                  <wp14:pctHeight>0</wp14:pctHeight>
+                </wp14:sizeRelV>
+              </wp:anchor>
+            </w:drawing>
+          </mc:Choice>
+          <mc:Fallback>
+            <w:pict>
+              <v:rect id="Rectangle 4" o:spid="_x0000_s1027" style="position:absolute;margin-left:2.95pt;margin-top:38.95pt;width:442.8pt;height:90.7pt;z-index:251663360;visibility:visible;mso-wrap-style:square;mso-width-percent:0;mso-height-percent:0;mso-wrap-distance-left:9pt;mso-wrap-distance-top:0;mso-wrap-distance-right:9pt;mso-wrap-distance-bottom:0;mso-position-horizontal:absolute;mso-position-horizontal-relative:text;mso-position-vertical:absolute;mso-position-vertical-relative:text;mso-width-percent:0;mso-height-percent:0;mso-width-relative:margin;mso-height-relative:margin;v-text-anchor:middle" o:gfxdata="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" filled="f" strokecolor="#243f60 [1604]" strokeweight="2pt">
+                <v:textbox>
+                  <w:txbxContent>
+                    <w:p>
+                      <w:pPr>
+                        <w:pStyle w:val="Heading1"/>
+                        <w:spacing w:before="240"/>
+                        <w:jc w:val="center"/>
+                        <w:rPr>
+                          <w:sz w:val="96"/>
+                        </w:rPr>
+                      </w:pPr>
+                      <w:bookmarkStart w:id="1" w:name="_GoBack"/>
+                      <w:r>
+                        <w:rPr>
+                          <w:sz w:val="96"/>
+                        </w:rPr>
+                        <w:t>Haptics Showroom</w:t>
+                      </w:r>
+                    </w:p>
+                    <w:bookmarkEnd w:id="1"/>
+                    <w:p>
+                      <w:pPr>
+                        <w:jc w:val="center"/>
+                      </w:pPr>
+                    </w:p>
+                  </w:txbxContent>
+                </v:textbox>
+              </v:rect>
+            </w:pict>
+          </mc:Fallback>
+        </mc:AlternateContent>
+      </w:r>
     </w:p>
     <w:sectPr>
       <w:pgSz w:w="11906" w:h="16838"/>

</xml_diff>